<commit_message>
Update snake for running on Windown
</commit_message>
<xml_diff>
--- a/MyLecture/Bai_8/LAB_RPIWebserverControl.docx
+++ b/MyLecture/Bai_8/LAB_RPIWebserverControl.docx
@@ -1,6 +1,6 @@
 
 <file path=word/document.xml><?xml version="1.0" encoding="utf-8"?>
-<w:document xmlns:wpc="http://schemas.microsoft.com/office/word/2010/wordprocessingCanvas" xmlns:cx="http://schemas.microsoft.com/office/drawing/2014/chartex" xmlns:cx1="http://schemas.microsoft.com/office/drawing/2015/9/8/chartex" xmlns:mc="http://schemas.openxmlformats.org/markup-compatibility/2006" xmlns:o="urn:schemas-microsoft-com:office:office" xmlns:r="http://schemas.openxmlformats.org/officeDocument/2006/relationships" xmlns:m="http://schemas.openxmlformats.org/officeDocument/2006/math" xmlns:v="urn:schemas-microsoft-com:vml" xmlns:wp14="http://schemas.microsoft.com/office/word/2010/wordprocessingDrawing" xmlns:wp="http://schemas.openxmlformats.org/drawingml/2006/wordprocessingDrawing" xmlns:w10="urn:schemas-microsoft-com:office:word" xmlns:w="http://schemas.openxmlformats.org/wordprocessingml/2006/main" xmlns:w14="http://schemas.microsoft.com/office/word/2010/wordml" xmlns:w15="http://schemas.microsoft.com/office/word/2012/wordml" xmlns:w16se="http://schemas.microsoft.com/office/word/2015/wordml/symex" xmlns:wpg="http://schemas.microsoft.com/office/word/2010/wordprocessingGroup" xmlns:wpi="http://schemas.microsoft.com/office/word/2010/wordprocessingInk" xmlns:wne="http://schemas.microsoft.com/office/word/2006/wordml" xmlns:wps="http://schemas.microsoft.com/office/word/2010/wordprocessingShape" mc:Ignorable="w14 w15 w16se wp14">
+<w:document xmlns:wpc="http://schemas.microsoft.com/office/word/2010/wordprocessingCanvas" xmlns:cx="http://schemas.microsoft.com/office/drawing/2014/chartex" xmlns:cx1="http://schemas.microsoft.com/office/drawing/2015/9/8/chartex" xmlns:cx2="http://schemas.microsoft.com/office/drawing/2015/10/21/chartex" xmlns:cx3="http://schemas.microsoft.com/office/drawing/2016/5/9/chartex" xmlns:cx4="http://schemas.microsoft.com/office/drawing/2016/5/10/chartex" xmlns:cx5="http://schemas.microsoft.com/office/drawing/2016/5/11/chartex" xmlns:cx6="http://schemas.microsoft.com/office/drawing/2016/5/12/chartex" xmlns:cx7="http://schemas.microsoft.com/office/drawing/2016/5/13/chartex" xmlns:cx8="http://schemas.microsoft.com/office/drawing/2016/5/14/chartex" xmlns:mc="http://schemas.openxmlformats.org/markup-compatibility/2006" xmlns:aink="http://schemas.microsoft.com/office/drawing/2016/ink" xmlns:am3d="http://schemas.microsoft.com/office/drawing/2017/model3d" xmlns:o="urn:schemas-microsoft-com:office:office" xmlns:r="http://schemas.openxmlformats.org/officeDocument/2006/relationships" xmlns:m="http://schemas.openxmlformats.org/officeDocument/2006/math" xmlns:v="urn:schemas-microsoft-com:vml" xmlns:wp14="http://schemas.microsoft.com/office/word/2010/wordprocessingDrawing" xmlns:wp="http://schemas.openxmlformats.org/drawingml/2006/wordprocessingDrawing" xmlns:w10="urn:schemas-microsoft-com:office:word" xmlns:w="http://schemas.openxmlformats.org/wordprocessingml/2006/main" xmlns:w14="http://schemas.microsoft.com/office/word/2010/wordml" xmlns:w15="http://schemas.microsoft.com/office/word/2012/wordml" xmlns:w16cex="http://schemas.microsoft.com/office/word/2018/wordml/cex" xmlns:w16cid="http://schemas.microsoft.com/office/word/2016/wordml/cid" xmlns:w16="http://schemas.microsoft.com/office/word/2018/wordml" xmlns:w16se="http://schemas.microsoft.com/office/word/2015/wordml/symex" xmlns:wpg="http://schemas.microsoft.com/office/word/2010/wordprocessingGroup" xmlns:wpi="http://schemas.microsoft.com/office/word/2010/wordprocessingInk" xmlns:wne="http://schemas.microsoft.com/office/word/2006/wordml" xmlns:wps="http://schemas.microsoft.com/office/word/2010/wordprocessingShape" mc:Ignorable="w14 w15 w16se w16cid w16 w16cex wp14">
   <w:body>
     <w:p>
       <w:pPr>
@@ -1318,7 +1318,6 @@
         <w:t xml:space="preserve"> ở </w:t>
       </w:r>
       <w:proofErr w:type="spellStart"/>
-      <w:proofErr w:type="gramStart"/>
       <w:r>
         <w:rPr>
           <w:bCs/>
@@ -1326,7 +1325,6 @@
         <w:t>thư</w:t>
       </w:r>
       <w:proofErr w:type="spellEnd"/>
-      <w:proofErr w:type="gramEnd"/>
       <w:r>
         <w:rPr>
           <w:bCs/>
@@ -2328,21 +2326,7 @@
         <w:rPr>
           <w:bCs/>
         </w:rPr>
-        <w:t xml:space="preserve">g, links, </w:t>
-      </w:r>
-      <w:proofErr w:type="spellStart"/>
-      <w:r>
-        <w:rPr>
-          <w:bCs/>
-        </w:rPr>
-        <w:t>blockquotes</w:t>
-      </w:r>
-      <w:proofErr w:type="spellEnd"/>
-      <w:r>
-        <w:rPr>
-          <w:bCs/>
-        </w:rPr>
-        <w:t>…</w:t>
+        <w:t>g, links, blockquotes…</w:t>
       </w:r>
       <w:r>
         <w:rPr>
@@ -2379,7 +2363,55 @@
           <w:szCs w:val="24"/>
           <w:lang w:eastAsia="zh-CN" w:bidi="hi-IN"/>
         </w:rPr>
-        <w:t>CSS là một ngôn ngữ được sử dụng để tìm và định dạng lại các phần tử được tạo ra bởi các ngôn ngữ đánh dấu (</w:t>
+        <w:t xml:space="preserve">CSS là một ngôn ngữ được sử dụng để tìm và định dạng lại các phần tử được tạo ra bởi các ngôn ngữ </w:t>
+      </w:r>
+      <w:proofErr w:type="spellStart"/>
+      <w:r>
+        <w:rPr>
+          <w:rFonts w:ascii="Liberation Serif" w:eastAsia="Noto Sans CJK SC Regular" w:hAnsi="Liberation Serif" w:cs="FreeSans"/>
+          <w:bCs/>
+          <w:kern w:val="3"/>
+          <w:sz w:val="24"/>
+          <w:szCs w:val="24"/>
+          <w:lang w:eastAsia="zh-CN" w:bidi="hi-IN"/>
+        </w:rPr>
+        <w:t>đánh</w:t>
+      </w:r>
+      <w:proofErr w:type="spellEnd"/>
+      <w:r>
+        <w:rPr>
+          <w:rFonts w:ascii="Liberation Serif" w:eastAsia="Noto Sans CJK SC Regular" w:hAnsi="Liberation Serif" w:cs="FreeSans"/>
+          <w:bCs/>
+          <w:kern w:val="3"/>
+          <w:sz w:val="24"/>
+          <w:szCs w:val="24"/>
+          <w:lang w:eastAsia="zh-CN" w:bidi="hi-IN"/>
+        </w:rPr>
+        <w:t xml:space="preserve"> </w:t>
+      </w:r>
+      <w:proofErr w:type="spellStart"/>
+      <w:r>
+        <w:rPr>
+          <w:rFonts w:ascii="Liberation Serif" w:eastAsia="Noto Sans CJK SC Regular" w:hAnsi="Liberation Serif" w:cs="FreeSans"/>
+          <w:bCs/>
+          <w:kern w:val="3"/>
+          <w:sz w:val="24"/>
+          <w:szCs w:val="24"/>
+          <w:lang w:eastAsia="zh-CN" w:bidi="hi-IN"/>
+        </w:rPr>
+        <w:t>dấu</w:t>
+      </w:r>
+      <w:proofErr w:type="spellEnd"/>
+      <w:r>
+        <w:rPr>
+          <w:rFonts w:ascii="Liberation Serif" w:eastAsia="Noto Sans CJK SC Regular" w:hAnsi="Liberation Serif" w:cs="FreeSans"/>
+          <w:bCs/>
+          <w:kern w:val="3"/>
+          <w:sz w:val="24"/>
+          <w:szCs w:val="24"/>
+          <w:lang w:eastAsia="zh-CN" w:bidi="hi-IN"/>
+        </w:rPr>
+        <w:t xml:space="preserve"> (</w:t>
       </w:r>
       <w:proofErr w:type="spellStart"/>
       <w:r>
@@ -3102,7 +3134,6 @@
         <w:t xml:space="preserve"> </w:t>
       </w:r>
       <w:proofErr w:type="spellStart"/>
-      <w:proofErr w:type="gramStart"/>
       <w:r>
         <w:rPr>
           <w:rFonts w:ascii="Liberation Serif" w:eastAsia="Noto Sans CJK SC Regular" w:hAnsi="Liberation Serif" w:cs="FreeSans"/>
@@ -3115,7 +3146,6 @@
         <w:t>thư</w:t>
       </w:r>
       <w:proofErr w:type="spellEnd"/>
-      <w:proofErr w:type="gramEnd"/>
       <w:r>
         <w:rPr>
           <w:rFonts w:ascii="Liberation Serif" w:eastAsia="Noto Sans CJK SC Regular" w:hAnsi="Liberation Serif" w:cs="FreeSans"/>
@@ -3149,31 +3179,7 @@
           <w:szCs w:val="24"/>
           <w:lang w:eastAsia="zh-CN" w:bidi="hi-IN"/>
         </w:rPr>
-        <w:t xml:space="preserve"> /</w:t>
-      </w:r>
-      <w:proofErr w:type="spellStart"/>
-      <w:r>
-        <w:rPr>
-          <w:rFonts w:ascii="Liberation Serif" w:eastAsia="Noto Sans CJK SC Regular" w:hAnsi="Liberation Serif" w:cs="FreeSans"/>
-          <w:bCs/>
-          <w:kern w:val="3"/>
-          <w:sz w:val="24"/>
-          <w:szCs w:val="24"/>
-          <w:lang w:eastAsia="zh-CN" w:bidi="hi-IN"/>
-        </w:rPr>
-        <w:t>var</w:t>
-      </w:r>
-      <w:proofErr w:type="spellEnd"/>
-      <w:r>
-        <w:rPr>
-          <w:rFonts w:ascii="Liberation Serif" w:eastAsia="Noto Sans CJK SC Regular" w:hAnsi="Liberation Serif" w:cs="FreeSans"/>
-          <w:bCs/>
-          <w:kern w:val="3"/>
-          <w:sz w:val="24"/>
-          <w:szCs w:val="24"/>
-          <w:lang w:eastAsia="zh-CN" w:bidi="hi-IN"/>
-        </w:rPr>
-        <w:t>/</w:t>
+        <w:t xml:space="preserve"> /var/</w:t>
       </w:r>
       <w:proofErr w:type="spellStart"/>
       <w:r>
@@ -3234,31 +3240,7 @@
           <w:szCs w:val="24"/>
           <w:lang w:eastAsia="zh-CN" w:bidi="hi-IN"/>
         </w:rPr>
-        <w:t xml:space="preserve"> cd /</w:t>
-      </w:r>
-      <w:proofErr w:type="spellStart"/>
-      <w:r>
-        <w:rPr>
-          <w:rFonts w:ascii="Liberation Serif" w:eastAsia="Noto Sans CJK SC Regular" w:hAnsi="Liberation Serif" w:cs="FreeSans"/>
-          <w:bCs/>
-          <w:kern w:val="3"/>
-          <w:sz w:val="24"/>
-          <w:szCs w:val="24"/>
-          <w:lang w:eastAsia="zh-CN" w:bidi="hi-IN"/>
-        </w:rPr>
-        <w:t>var</w:t>
-      </w:r>
-      <w:proofErr w:type="spellEnd"/>
-      <w:r>
-        <w:rPr>
-          <w:rFonts w:ascii="Liberation Serif" w:eastAsia="Noto Sans CJK SC Regular" w:hAnsi="Liberation Serif" w:cs="FreeSans"/>
-          <w:bCs/>
-          <w:kern w:val="3"/>
-          <w:sz w:val="24"/>
-          <w:szCs w:val="24"/>
-          <w:lang w:eastAsia="zh-CN" w:bidi="hi-IN"/>
-        </w:rPr>
-        <w:t>/www/html/</w:t>
+        <w:t xml:space="preserve"> cd /var/www/html/</w:t>
       </w:r>
     </w:p>
     <w:p>
@@ -3295,31 +3277,7 @@
           <w:szCs w:val="24"/>
           <w:lang w:eastAsia="zh-CN" w:bidi="hi-IN"/>
         </w:rPr>
-        <w:t xml:space="preserve"> </w:t>
-      </w:r>
-      <w:proofErr w:type="gramStart"/>
-      <w:r>
-        <w:rPr>
-          <w:rFonts w:ascii="Liberation Serif" w:eastAsia="Noto Sans CJK SC Regular" w:hAnsi="Liberation Serif" w:cs="FreeSans"/>
-          <w:bCs/>
-          <w:kern w:val="3"/>
-          <w:sz w:val="24"/>
-          <w:szCs w:val="24"/>
-          <w:lang w:eastAsia="zh-CN" w:bidi="hi-IN"/>
-        </w:rPr>
-        <w:t>vi</w:t>
-      </w:r>
-      <w:proofErr w:type="gramEnd"/>
-      <w:r>
-        <w:rPr>
-          <w:rFonts w:ascii="Liberation Serif" w:eastAsia="Noto Sans CJK SC Regular" w:hAnsi="Liberation Serif" w:cs="FreeSans"/>
-          <w:bCs/>
-          <w:kern w:val="3"/>
-          <w:sz w:val="24"/>
-          <w:szCs w:val="24"/>
-          <w:lang w:eastAsia="zh-CN" w:bidi="hi-IN"/>
-        </w:rPr>
-        <w:t xml:space="preserve"> index.html</w:t>
+        <w:t xml:space="preserve"> vi index.html</w:t>
       </w:r>
     </w:p>
     <w:p>
@@ -3808,13 +3766,7 @@
         <w:ind w:left="1800"/>
       </w:pPr>
       <w:r>
-        <w:t>192.168.10.99:</w:t>
-      </w:r>
-      <w:r>
-        <w:t>80</w:t>
-      </w:r>
-      <w:r>
-        <w:t>. (</w:t>
+        <w:t>192.168.10.99:80. (</w:t>
       </w:r>
       <w:proofErr w:type="spellStart"/>
       <w:r>
@@ -3930,10 +3882,9 @@
           <w:i/>
           <w:lang w:eastAsia="zh-CN" w:bidi="hi-IN"/>
         </w:rPr>
-        <w:t>3</w:t>
-      </w:r>
-      <w:bookmarkStart w:id="0" w:name="_GoBack"/>
-      <w:bookmarkEnd w:id="0"/>
+        <w:t xml:space="preserve">3.1 </w:t>
+      </w:r>
+      <w:proofErr w:type="spellStart"/>
       <w:r>
         <w:rPr>
           <w:rFonts w:eastAsia="Noto Sans CJK SC Regular"/>
@@ -3941,9 +3892,9 @@
           <w:i/>
           <w:lang w:eastAsia="zh-CN" w:bidi="hi-IN"/>
         </w:rPr>
-        <w:t xml:space="preserve">.1 </w:t>
-      </w:r>
-      <w:proofErr w:type="spellStart"/>
+        <w:t>Cài</w:t>
+      </w:r>
+      <w:proofErr w:type="spellEnd"/>
       <w:r>
         <w:rPr>
           <w:rFonts w:eastAsia="Noto Sans CJK SC Regular"/>
@@ -3951,9 +3902,9 @@
           <w:i/>
           <w:lang w:eastAsia="zh-CN" w:bidi="hi-IN"/>
         </w:rPr>
-        <w:t>Cài</w:t>
-      </w:r>
-      <w:proofErr w:type="spellEnd"/>
+        <w:t xml:space="preserve"> </w:t>
+      </w:r>
+      <w:proofErr w:type="spellStart"/>
       <w:r>
         <w:rPr>
           <w:rFonts w:eastAsia="Noto Sans CJK SC Regular"/>
@@ -3961,9 +3912,9 @@
           <w:i/>
           <w:lang w:eastAsia="zh-CN" w:bidi="hi-IN"/>
         </w:rPr>
-        <w:t xml:space="preserve"> </w:t>
-      </w:r>
-      <w:proofErr w:type="spellStart"/>
+        <w:t>đặt</w:t>
+      </w:r>
+      <w:proofErr w:type="spellEnd"/>
       <w:r>
         <w:rPr>
           <w:rFonts w:eastAsia="Noto Sans CJK SC Regular"/>
@@ -3971,9 +3922,9 @@
           <w:i/>
           <w:lang w:eastAsia="zh-CN" w:bidi="hi-IN"/>
         </w:rPr>
-        <w:t>đặt</w:t>
-      </w:r>
-      <w:proofErr w:type="spellEnd"/>
+        <w:t xml:space="preserve"> php </w:t>
+      </w:r>
+      <w:proofErr w:type="spellStart"/>
       <w:r>
         <w:rPr>
           <w:rFonts w:eastAsia="Noto Sans CJK SC Regular"/>
@@ -3981,9 +3932,9 @@
           <w:i/>
           <w:lang w:eastAsia="zh-CN" w:bidi="hi-IN"/>
         </w:rPr>
-        <w:t xml:space="preserve"> </w:t>
-      </w:r>
-      <w:proofErr w:type="spellStart"/>
+        <w:t>trên</w:t>
+      </w:r>
+      <w:proofErr w:type="spellEnd"/>
       <w:r>
         <w:rPr>
           <w:rFonts w:eastAsia="Noto Sans CJK SC Regular"/>
@@ -3991,57 +3942,7 @@
           <w:i/>
           <w:lang w:eastAsia="zh-CN" w:bidi="hi-IN"/>
         </w:rPr>
-        <w:t>php</w:t>
-      </w:r>
-      <w:proofErr w:type="spellEnd"/>
-      <w:r>
-        <w:rPr>
-          <w:rFonts w:eastAsia="Noto Sans CJK SC Regular"/>
-          <w:b/>
-          <w:i/>
-          <w:lang w:eastAsia="zh-CN" w:bidi="hi-IN"/>
-        </w:rPr>
-        <w:t xml:space="preserve"> </w:t>
-      </w:r>
-      <w:proofErr w:type="spellStart"/>
-      <w:r>
-        <w:rPr>
-          <w:rFonts w:eastAsia="Noto Sans CJK SC Regular"/>
-          <w:b/>
-          <w:i/>
-          <w:lang w:eastAsia="zh-CN" w:bidi="hi-IN"/>
-        </w:rPr>
-        <w:t>trên</w:t>
-      </w:r>
-      <w:proofErr w:type="spellEnd"/>
-      <w:r>
-        <w:rPr>
-          <w:rFonts w:eastAsia="Noto Sans CJK SC Regular"/>
-          <w:b/>
-          <w:i/>
-          <w:lang w:eastAsia="zh-CN" w:bidi="hi-IN"/>
-        </w:rPr>
-        <w:t xml:space="preserve"> RPI (</w:t>
-      </w:r>
-      <w:proofErr w:type="spellStart"/>
-      <w:r>
-        <w:rPr>
-          <w:rFonts w:eastAsia="Noto Sans CJK SC Regular"/>
-          <w:b/>
-          <w:i/>
-          <w:lang w:eastAsia="zh-CN" w:bidi="hi-IN"/>
-        </w:rPr>
-        <w:t>Raspbian</w:t>
-      </w:r>
-      <w:proofErr w:type="spellEnd"/>
-      <w:r>
-        <w:rPr>
-          <w:rFonts w:eastAsia="Noto Sans CJK SC Regular"/>
-          <w:b/>
-          <w:i/>
-          <w:lang w:eastAsia="zh-CN" w:bidi="hi-IN"/>
-        </w:rPr>
-        <w:t>)</w:t>
+        <w:t xml:space="preserve"> RPI (Raspbian)</w:t>
       </w:r>
     </w:p>
     <w:p>
@@ -4129,7 +4030,67 @@
           <w:szCs w:val="24"/>
           <w:lang w:eastAsia="zh-CN" w:bidi="hi-IN"/>
         </w:rPr>
-        <w:t xml:space="preserve"> apt‐get install apache2 apache2‐utils php7.0 libapache2-mod-php7.0</w:t>
+        <w:t xml:space="preserve"> apt‐get install apache2 apache2</w:t>
+      </w:r>
+      <w:r>
+        <w:rPr>
+          <w:rFonts w:ascii="Liberation Serif" w:eastAsia="Noto Sans CJK SC Regular" w:hAnsi="Liberation Serif" w:cs="FreeSans"/>
+          <w:b/>
+          <w:bCs/>
+          <w:kern w:val="3"/>
+          <w:sz w:val="24"/>
+          <w:szCs w:val="24"/>
+          <w:lang w:eastAsia="zh-CN" w:bidi="hi-IN"/>
+        </w:rPr>
+        <w:t>-</w:t>
+      </w:r>
+      <w:r>
+        <w:rPr>
+          <w:rFonts w:ascii="Liberation Serif" w:eastAsia="Noto Sans CJK SC Regular" w:hAnsi="Liberation Serif" w:cs="FreeSans"/>
+          <w:b/>
+          <w:bCs/>
+          <w:kern w:val="3"/>
+          <w:sz w:val="24"/>
+          <w:szCs w:val="24"/>
+          <w:lang w:eastAsia="zh-CN" w:bidi="hi-IN"/>
+        </w:rPr>
+        <w:t>utils php7.</w:t>
+      </w:r>
+      <w:r>
+        <w:rPr>
+          <w:rFonts w:ascii="Liberation Serif" w:eastAsia="Noto Sans CJK SC Regular" w:hAnsi="Liberation Serif" w:cs="FreeSans"/>
+          <w:b/>
+          <w:bCs/>
+          <w:kern w:val="3"/>
+          <w:sz w:val="24"/>
+          <w:szCs w:val="24"/>
+          <w:lang w:eastAsia="zh-CN" w:bidi="hi-IN"/>
+        </w:rPr>
+        <w:t>1</w:t>
+      </w:r>
+      <w:r>
+        <w:rPr>
+          <w:rFonts w:ascii="Liberation Serif" w:eastAsia="Noto Sans CJK SC Regular" w:hAnsi="Liberation Serif" w:cs="FreeSans"/>
+          <w:b/>
+          <w:bCs/>
+          <w:kern w:val="3"/>
+          <w:sz w:val="24"/>
+          <w:szCs w:val="24"/>
+          <w:lang w:eastAsia="zh-CN" w:bidi="hi-IN"/>
+        </w:rPr>
+        <w:t xml:space="preserve"> libapache2-mod-php7.</w:t>
+      </w:r>
+      <w:r>
+        <w:rPr>
+          <w:rFonts w:ascii="Liberation Serif" w:eastAsia="Noto Sans CJK SC Regular" w:hAnsi="Liberation Serif" w:cs="FreeSans"/>
+          <w:b/>
+          <w:bCs/>
+          <w:kern w:val="3"/>
+          <w:sz w:val="24"/>
+          <w:szCs w:val="24"/>
+          <w:lang w:eastAsia="zh-CN" w:bidi="hi-IN"/>
+        </w:rPr>
+        <w:t>1</w:t>
       </w:r>
     </w:p>
     <w:p>
@@ -4181,48 +4142,8 @@
           <w:szCs w:val="24"/>
           <w:lang w:eastAsia="zh-CN" w:bidi="hi-IN"/>
         </w:rPr>
-        <w:t xml:space="preserve"> apt‐get install curl </w:t>
-      </w:r>
-      <w:proofErr w:type="spellStart"/>
-      <w:r>
-        <w:rPr>
-          <w:rFonts w:ascii="Liberation Serif" w:eastAsia="Noto Sans CJK SC Regular" w:hAnsi="Liberation Serif" w:cs="FreeSans"/>
-          <w:b/>
-          <w:bCs/>
-          <w:kern w:val="3"/>
-          <w:sz w:val="24"/>
-          <w:szCs w:val="24"/>
-          <w:lang w:eastAsia="zh-CN" w:bidi="hi-IN"/>
-        </w:rPr>
-        <w:t>php</w:t>
-      </w:r>
-      <w:proofErr w:type="spellEnd"/>
-      <w:r>
-        <w:rPr>
-          <w:rFonts w:ascii="Liberation Serif" w:eastAsia="Noto Sans CJK SC Regular" w:hAnsi="Liberation Serif" w:cs="FreeSans"/>
-          <w:b/>
-          <w:bCs/>
-          <w:kern w:val="3"/>
-          <w:sz w:val="24"/>
-          <w:szCs w:val="24"/>
-          <w:lang w:eastAsia="zh-CN" w:bidi="hi-IN"/>
-        </w:rPr>
-        <w:t xml:space="preserve">‐curl </w:t>
-      </w:r>
-      <w:proofErr w:type="spellStart"/>
-      <w:r>
-        <w:rPr>
-          <w:rFonts w:ascii="Liberation Serif" w:eastAsia="Noto Sans CJK SC Regular" w:hAnsi="Liberation Serif" w:cs="FreeSans"/>
-          <w:b/>
-          <w:bCs/>
-          <w:kern w:val="3"/>
-          <w:sz w:val="24"/>
-          <w:szCs w:val="24"/>
-          <w:lang w:eastAsia="zh-CN" w:bidi="hi-IN"/>
-        </w:rPr>
-        <w:t>php‐json</w:t>
-      </w:r>
-      <w:proofErr w:type="spellEnd"/>
+        <w:t xml:space="preserve"> apt‐get install curl php‐curl php‐json</w:t>
+      </w:r>
     </w:p>
     <w:p>
       <w:pPr>
@@ -4309,7 +4230,19 @@
           <w:szCs w:val="24"/>
           <w:lang w:eastAsia="zh-CN" w:bidi="hi-IN"/>
         </w:rPr>
-        <w:t xml:space="preserve"> a2query -m php7.0</w:t>
+        <w:t xml:space="preserve"> a2query -m php7.</w:t>
+      </w:r>
+      <w:r>
+        <w:rPr>
+          <w:rFonts w:ascii="Liberation Serif" w:eastAsia="Noto Sans CJK SC Regular" w:hAnsi="Liberation Serif" w:cs="FreeSans"/>
+          <w:b/>
+          <w:bCs/>
+          <w:kern w:val="3"/>
+          <w:sz w:val="24"/>
+          <w:szCs w:val="24"/>
+          <w:lang w:eastAsia="zh-CN" w:bidi="hi-IN"/>
+        </w:rPr>
+        <w:t>1</w:t>
       </w:r>
     </w:p>
     <w:p>
@@ -4361,7 +4294,19 @@
           <w:szCs w:val="24"/>
           <w:lang w:eastAsia="zh-CN" w:bidi="hi-IN"/>
         </w:rPr>
-        <w:t xml:space="preserve"> a2enmod php7.0</w:t>
+        <w:t xml:space="preserve"> a2enmod php7.</w:t>
+      </w:r>
+      <w:r>
+        <w:rPr>
+          <w:rFonts w:ascii="Liberation Serif" w:eastAsia="Noto Sans CJK SC Regular" w:hAnsi="Liberation Serif" w:cs="FreeSans"/>
+          <w:b/>
+          <w:bCs/>
+          <w:kern w:val="3"/>
+          <w:sz w:val="24"/>
+          <w:szCs w:val="24"/>
+          <w:lang w:eastAsia="zh-CN" w:bidi="hi-IN"/>
+        </w:rPr>
+        <w:t>1</w:t>
       </w:r>
     </w:p>
     <w:p>
@@ -5023,7 +4968,6 @@
         <w:t xml:space="preserve"> ở </w:t>
       </w:r>
       <w:proofErr w:type="spellStart"/>
-      <w:proofErr w:type="gramStart"/>
       <w:r>
         <w:rPr>
           <w:rFonts w:ascii="Liberation Serif" w:eastAsia="Noto Sans CJK SC Regular" w:hAnsi="Liberation Serif" w:cs="FreeSans"/>
@@ -5036,7 +4980,6 @@
         <w:t>thư</w:t>
       </w:r>
       <w:proofErr w:type="spellEnd"/>
-      <w:proofErr w:type="gramEnd"/>
       <w:r>
         <w:rPr>
           <w:rFonts w:ascii="Liberation Serif" w:eastAsia="Noto Sans CJK SC Regular" w:hAnsi="Liberation Serif" w:cs="FreeSans"/>
@@ -5190,21 +5133,8 @@
           <w:lang w:eastAsia="zh-CN" w:bidi="hi-IN"/>
         </w:rPr>
         <w:tab/>
-        <w:t xml:space="preserve">Turn off led </w:t>
-      </w:r>
-      <w:proofErr w:type="gramStart"/>
-      <w:r>
-        <w:rPr>
-          <w:rFonts w:ascii="Liberation Serif" w:eastAsia="Noto Sans CJK SC Regular" w:hAnsi="Liberation Serif" w:cs="FreeSans"/>
-          <w:bCs/>
-          <w:kern w:val="3"/>
-          <w:sz w:val="24"/>
-          <w:szCs w:val="24"/>
-          <w:lang w:eastAsia="zh-CN" w:bidi="hi-IN"/>
-        </w:rPr>
-        <w:t>3</w:t>
-      </w:r>
-      <w:proofErr w:type="gramEnd"/>
+        <w:t>Turn off led 3</w:t>
+      </w:r>
     </w:p>
     <w:p>
       <w:pPr>
@@ -5381,21 +5311,8 @@
           <w:lang w:eastAsia="zh-CN" w:bidi="hi-IN"/>
         </w:rPr>
         <w:tab/>
-        <w:t xml:space="preserve">Turn on led </w:t>
-      </w:r>
-      <w:proofErr w:type="gramStart"/>
-      <w:r>
-        <w:rPr>
-          <w:rFonts w:ascii="Liberation Serif" w:eastAsia="Noto Sans CJK SC Regular" w:hAnsi="Liberation Serif" w:cs="FreeSans"/>
-          <w:bCs/>
-          <w:kern w:val="3"/>
-          <w:sz w:val="24"/>
-          <w:szCs w:val="24"/>
-          <w:lang w:eastAsia="zh-CN" w:bidi="hi-IN"/>
-        </w:rPr>
-        <w:t>3</w:t>
-      </w:r>
-      <w:proofErr w:type="gramEnd"/>
+        <w:t>Turn on led 3</w:t>
+      </w:r>
     </w:p>
     <w:p>
       <w:pPr>
@@ -5575,27 +5492,7 @@
           <w:i/>
           <w:lang w:eastAsia="zh-CN" w:bidi="hi-IN"/>
         </w:rPr>
-        <w:t xml:space="preserve"> </w:t>
-      </w:r>
-      <w:proofErr w:type="spellStart"/>
-      <w:r>
-        <w:rPr>
-          <w:rFonts w:eastAsia="Noto Sans CJK SC Regular"/>
-          <w:b/>
-          <w:i/>
-          <w:lang w:eastAsia="zh-CN" w:bidi="hi-IN"/>
-        </w:rPr>
-        <w:t>php</w:t>
-      </w:r>
-      <w:proofErr w:type="spellEnd"/>
-      <w:r>
-        <w:rPr>
-          <w:rFonts w:eastAsia="Noto Sans CJK SC Regular"/>
-          <w:b/>
-          <w:i/>
-          <w:lang w:eastAsia="zh-CN" w:bidi="hi-IN"/>
-        </w:rPr>
-        <w:t xml:space="preserve"> script </w:t>
+        <w:t xml:space="preserve"> php script </w:t>
       </w:r>
       <w:proofErr w:type="spellStart"/>
       <w:r>
@@ -5710,35 +5607,7 @@
         <w:rPr>
           <w:b/>
         </w:rPr>
-        <w:t xml:space="preserve">$ </w:t>
-      </w:r>
-      <w:proofErr w:type="gramStart"/>
-      <w:r>
-        <w:rPr>
-          <w:b/>
-        </w:rPr>
-        <w:t>cd</w:t>
-      </w:r>
-      <w:proofErr w:type="gramEnd"/>
-      <w:r>
-        <w:rPr>
-          <w:b/>
-        </w:rPr>
-        <w:t xml:space="preserve"> /</w:t>
-      </w:r>
-      <w:proofErr w:type="spellStart"/>
-      <w:r>
-        <w:rPr>
-          <w:b/>
-        </w:rPr>
-        <w:t>var</w:t>
-      </w:r>
-      <w:proofErr w:type="spellEnd"/>
-      <w:r>
-        <w:rPr>
-          <w:b/>
-        </w:rPr>
-        <w:t>/www/html</w:t>
+        <w:t>$ cd /var/www/html</w:t>
       </w:r>
     </w:p>
     <w:p>
@@ -5758,21 +5627,7 @@
         <w:rPr>
           <w:b/>
         </w:rPr>
-        <w:t xml:space="preserve">$ </w:t>
-      </w:r>
-      <w:proofErr w:type="gramStart"/>
-      <w:r>
-        <w:rPr>
-          <w:b/>
-        </w:rPr>
-        <w:t>vi</w:t>
-      </w:r>
-      <w:proofErr w:type="gramEnd"/>
-      <w:r>
-        <w:rPr>
-          <w:b/>
-        </w:rPr>
-        <w:t xml:space="preserve"> </w:t>
+        <w:t xml:space="preserve">$ vi </w:t>
       </w:r>
       <w:proofErr w:type="spellStart"/>
       <w:r>
@@ -5908,7 +5763,7 @@
           <w:i/>
           <w:lang w:eastAsia="zh-CN" w:bidi="hi-IN"/>
         </w:rPr>
-        <w:t xml:space="preserve"> </w:t>
+        <w:t xml:space="preserve"> php script </w:t>
       </w:r>
       <w:proofErr w:type="spellStart"/>
       <w:r>
@@ -5918,7 +5773,7 @@
           <w:i/>
           <w:lang w:eastAsia="zh-CN" w:bidi="hi-IN"/>
         </w:rPr>
-        <w:t>php</w:t>
+        <w:t>có</w:t>
       </w:r>
       <w:proofErr w:type="spellEnd"/>
       <w:r>
@@ -5928,7 +5783,7 @@
           <w:i/>
           <w:lang w:eastAsia="zh-CN" w:bidi="hi-IN"/>
         </w:rPr>
-        <w:t xml:space="preserve"> script </w:t>
+        <w:t xml:space="preserve"> </w:t>
       </w:r>
       <w:proofErr w:type="spellStart"/>
       <w:r>
@@ -5938,7 +5793,7 @@
           <w:i/>
           <w:lang w:eastAsia="zh-CN" w:bidi="hi-IN"/>
         </w:rPr>
-        <w:t>có</w:t>
+        <w:t>thực</w:t>
       </w:r>
       <w:proofErr w:type="spellEnd"/>
       <w:r>
@@ -5958,7 +5813,7 @@
           <w:i/>
           <w:lang w:eastAsia="zh-CN" w:bidi="hi-IN"/>
         </w:rPr>
-        <w:t>thực</w:t>
+        <w:t>thi</w:t>
       </w:r>
       <w:proofErr w:type="spellEnd"/>
       <w:r>
@@ -5978,7 +5833,7 @@
           <w:i/>
           <w:lang w:eastAsia="zh-CN" w:bidi="hi-IN"/>
         </w:rPr>
-        <w:t>thi</w:t>
+        <w:t>theo</w:t>
       </w:r>
       <w:proofErr w:type="spellEnd"/>
       <w:r>
@@ -5991,7 +5846,6 @@
         <w:t xml:space="preserve"> </w:t>
       </w:r>
       <w:proofErr w:type="spellStart"/>
-      <w:proofErr w:type="gramStart"/>
       <w:r>
         <w:rPr>
           <w:rFonts w:eastAsia="Noto Sans CJK SC Regular"/>
@@ -5999,10 +5853,9 @@
           <w:i/>
           <w:lang w:eastAsia="zh-CN" w:bidi="hi-IN"/>
         </w:rPr>
-        <w:t>theo</w:t>
-      </w:r>
-      <w:proofErr w:type="spellEnd"/>
-      <w:proofErr w:type="gramEnd"/>
+        <w:t>đúng</w:t>
+      </w:r>
+      <w:proofErr w:type="spellEnd"/>
       <w:r>
         <w:rPr>
           <w:rFonts w:eastAsia="Noto Sans CJK SC Regular"/>
@@ -6020,7 +5873,7 @@
           <w:i/>
           <w:lang w:eastAsia="zh-CN" w:bidi="hi-IN"/>
         </w:rPr>
-        <w:t>đúng</w:t>
+        <w:t>yêu</w:t>
       </w:r>
       <w:proofErr w:type="spellEnd"/>
       <w:r>
@@ -6040,7 +5893,7 @@
           <w:i/>
           <w:lang w:eastAsia="zh-CN" w:bidi="hi-IN"/>
         </w:rPr>
-        <w:t>yêu</w:t>
+        <w:t>cầu</w:t>
       </w:r>
       <w:proofErr w:type="spellEnd"/>
       <w:r>
@@ -6060,26 +5913,6 @@
           <w:i/>
           <w:lang w:eastAsia="zh-CN" w:bidi="hi-IN"/>
         </w:rPr>
-        <w:t>cầu</w:t>
-      </w:r>
-      <w:proofErr w:type="spellEnd"/>
-      <w:r>
-        <w:rPr>
-          <w:rFonts w:eastAsia="Noto Sans CJK SC Regular"/>
-          <w:b/>
-          <w:i/>
-          <w:lang w:eastAsia="zh-CN" w:bidi="hi-IN"/>
-        </w:rPr>
-        <w:t xml:space="preserve"> </w:t>
-      </w:r>
-      <w:proofErr w:type="spellStart"/>
-      <w:r>
-        <w:rPr>
-          <w:rFonts w:eastAsia="Noto Sans CJK SC Regular"/>
-          <w:b/>
-          <w:i/>
-          <w:lang w:eastAsia="zh-CN" w:bidi="hi-IN"/>
-        </w:rPr>
         <w:t>không</w:t>
       </w:r>
       <w:proofErr w:type="spellEnd"/>
@@ -6119,7 +5952,6 @@
         <w:tab/>
       </w:r>
       <w:proofErr w:type="spellStart"/>
-      <w:proofErr w:type="gramStart"/>
       <w:r>
         <w:rPr>
           <w:rFonts w:ascii="Liberation Serif" w:eastAsia="Noto Sans CJK SC Regular" w:hAnsi="Liberation Serif" w:cs="FreeSans"/>
@@ -6132,7 +5964,6 @@
         <w:t>chmod</w:t>
       </w:r>
       <w:proofErr w:type="spellEnd"/>
-      <w:proofErr w:type="gramEnd"/>
       <w:r>
         <w:rPr>
           <w:rFonts w:ascii="Liberation Serif" w:eastAsia="Noto Sans CJK SC Regular" w:hAnsi="Liberation Serif" w:cs="FreeSans"/>
@@ -6596,31 +6427,7 @@
           <w:szCs w:val="24"/>
           <w:lang w:eastAsia="zh-CN" w:bidi="hi-IN"/>
         </w:rPr>
-        <w:t xml:space="preserve"> </w:t>
-      </w:r>
-      <w:proofErr w:type="spellStart"/>
-      <w:r>
-        <w:rPr>
-          <w:rFonts w:ascii="Liberation Serif" w:eastAsia="Noto Sans CJK SC Regular" w:hAnsi="Liberation Serif" w:cs="FreeSans"/>
-          <w:bCs/>
-          <w:kern w:val="3"/>
-          <w:sz w:val="24"/>
-          <w:szCs w:val="24"/>
-          <w:lang w:eastAsia="zh-CN" w:bidi="hi-IN"/>
-        </w:rPr>
-        <w:t>var</w:t>
-      </w:r>
-      <w:proofErr w:type="spellEnd"/>
-      <w:r>
-        <w:rPr>
-          <w:rFonts w:ascii="Liberation Serif" w:eastAsia="Noto Sans CJK SC Regular" w:hAnsi="Liberation Serif" w:cs="FreeSans"/>
-          <w:bCs/>
-          <w:kern w:val="3"/>
-          <w:sz w:val="24"/>
-          <w:szCs w:val="24"/>
-          <w:lang w:eastAsia="zh-CN" w:bidi="hi-IN"/>
-        </w:rPr>
-        <w:t>/log/apache2/error.log</w:t>
+        <w:t xml:space="preserve"> var/log/apache2/error.log</w:t>
       </w:r>
     </w:p>
     <w:sectPr>
@@ -6634,7 +6441,7 @@
 </file>
 
 <file path=word/numbering.xml><?xml version="1.0" encoding="utf-8"?>
-<w:numbering xmlns:wpc="http://schemas.microsoft.com/office/word/2010/wordprocessingCanvas" xmlns:cx="http://schemas.microsoft.com/office/drawing/2014/chartex" xmlns:cx1="http://schemas.microsoft.com/office/drawing/2015/9/8/chartex" xmlns:mc="http://schemas.openxmlformats.org/markup-compatibility/2006" xmlns:o="urn:schemas-microsoft-com:office:office" xmlns:r="http://schemas.openxmlformats.org/officeDocument/2006/relationships" xmlns:m="http://schemas.openxmlformats.org/officeDocument/2006/math" xmlns:v="urn:schemas-microsoft-com:vml" xmlns:wp14="http://schemas.microsoft.com/office/word/2010/wordprocessingDrawing" xmlns:wp="http://schemas.openxmlformats.org/drawingml/2006/wordprocessingDrawing" xmlns:w10="urn:schemas-microsoft-com:office:word" xmlns:w="http://schemas.openxmlformats.org/wordprocessingml/2006/main" xmlns:w14="http://schemas.microsoft.com/office/word/2010/wordml" xmlns:w15="http://schemas.microsoft.com/office/word/2012/wordml" xmlns:w16se="http://schemas.microsoft.com/office/word/2015/wordml/symex" xmlns:wpg="http://schemas.microsoft.com/office/word/2010/wordprocessingGroup" xmlns:wpi="http://schemas.microsoft.com/office/word/2010/wordprocessingInk" xmlns:wne="http://schemas.microsoft.com/office/word/2006/wordml" xmlns:wps="http://schemas.microsoft.com/office/word/2010/wordprocessingShape" mc:Ignorable="w14 w15 w16se wp14">
+<w:numbering xmlns:wpc="http://schemas.microsoft.com/office/word/2010/wordprocessingCanvas" xmlns:cx="http://schemas.microsoft.com/office/drawing/2014/chartex" xmlns:cx1="http://schemas.microsoft.com/office/drawing/2015/9/8/chartex" xmlns:cx2="http://schemas.microsoft.com/office/drawing/2015/10/21/chartex" xmlns:cx3="http://schemas.microsoft.com/office/drawing/2016/5/9/chartex" xmlns:cx4="http://schemas.microsoft.com/office/drawing/2016/5/10/chartex" xmlns:cx5="http://schemas.microsoft.com/office/drawing/2016/5/11/chartex" xmlns:cx6="http://schemas.microsoft.com/office/drawing/2016/5/12/chartex" xmlns:cx7="http://schemas.microsoft.com/office/drawing/2016/5/13/chartex" xmlns:cx8="http://schemas.microsoft.com/office/drawing/2016/5/14/chartex" xmlns:mc="http://schemas.openxmlformats.org/markup-compatibility/2006" xmlns:aink="http://schemas.microsoft.com/office/drawing/2016/ink" xmlns:am3d="http://schemas.microsoft.com/office/drawing/2017/model3d" xmlns:o="urn:schemas-microsoft-com:office:office" xmlns:r="http://schemas.openxmlformats.org/officeDocument/2006/relationships" xmlns:m="http://schemas.openxmlformats.org/officeDocument/2006/math" xmlns:v="urn:schemas-microsoft-com:vml" xmlns:wp14="http://schemas.microsoft.com/office/word/2010/wordprocessingDrawing" xmlns:wp="http://schemas.openxmlformats.org/drawingml/2006/wordprocessingDrawing" xmlns:w10="urn:schemas-microsoft-com:office:word" xmlns:w="http://schemas.openxmlformats.org/wordprocessingml/2006/main" xmlns:w14="http://schemas.microsoft.com/office/word/2010/wordml" xmlns:w15="http://schemas.microsoft.com/office/word/2012/wordml" xmlns:w16cex="http://schemas.microsoft.com/office/word/2018/wordml/cex" xmlns:w16cid="http://schemas.microsoft.com/office/word/2016/wordml/cid" xmlns:w16="http://schemas.microsoft.com/office/word/2018/wordml" xmlns:w16se="http://schemas.microsoft.com/office/word/2015/wordml/symex" xmlns:wpg="http://schemas.microsoft.com/office/word/2010/wordprocessingGroup" xmlns:wpi="http://schemas.microsoft.com/office/word/2010/wordprocessingInk" xmlns:wne="http://schemas.microsoft.com/office/word/2006/wordml" xmlns:wps="http://schemas.microsoft.com/office/word/2010/wordprocessingShape" mc:Ignorable="w14 w15 w16se w16cid w16 w16cex wp14">
   <w:abstractNum w:abstractNumId="0" w15:restartNumberingAfterBreak="0">
     <w:nsid w:val="162C3DB7"/>
     <w:multiLevelType w:val="hybridMultilevel"/>
@@ -7615,7 +7422,7 @@
 </file>
 
 <file path=word/styles.xml><?xml version="1.0" encoding="utf-8"?>
-<w:styles xmlns:mc="http://schemas.openxmlformats.org/markup-compatibility/2006" xmlns:r="http://schemas.openxmlformats.org/officeDocument/2006/relationships" xmlns:w="http://schemas.openxmlformats.org/wordprocessingml/2006/main" xmlns:w14="http://schemas.microsoft.com/office/word/2010/wordml" xmlns:w15="http://schemas.microsoft.com/office/word/2012/wordml" xmlns:w16se="http://schemas.microsoft.com/office/word/2015/wordml/symex" mc:Ignorable="w14 w15 w16se">
+<w:styles xmlns:mc="http://schemas.openxmlformats.org/markup-compatibility/2006" xmlns:r="http://schemas.openxmlformats.org/officeDocument/2006/relationships" xmlns:w="http://schemas.openxmlformats.org/wordprocessingml/2006/main" xmlns:w14="http://schemas.microsoft.com/office/word/2010/wordml" xmlns:w15="http://schemas.microsoft.com/office/word/2012/wordml" xmlns:w16cex="http://schemas.microsoft.com/office/word/2018/wordml/cex" xmlns:w16cid="http://schemas.microsoft.com/office/word/2016/wordml/cid" xmlns:w16="http://schemas.microsoft.com/office/word/2018/wordml" xmlns:w16se="http://schemas.microsoft.com/office/word/2015/wordml/symex" mc:Ignorable="w14 w15 w16se w16cid w16 w16cex">
   <w:docDefaults>
     <w:rPrDefault>
       <w:rPr>
@@ -7631,7 +7438,7 @@
       </w:pPr>
     </w:pPrDefault>
   </w:docDefaults>
-  <w:latentStyles w:defLockedState="0" w:defUIPriority="99" w:defSemiHidden="0" w:defUnhideWhenUsed="0" w:defQFormat="0" w:count="371">
+  <w:latentStyles w:defLockedState="0" w:defUIPriority="99" w:defSemiHidden="0" w:defUnhideWhenUsed="0" w:defQFormat="0" w:count="376">
     <w:lsdException w:name="Normal" w:uiPriority="0" w:qFormat="1"/>
     <w:lsdException w:name="heading 1" w:uiPriority="9" w:qFormat="1"/>
     <w:lsdException w:name="heading 2" w:semiHidden="1" w:uiPriority="9" w:unhideWhenUsed="1" w:qFormat="1"/>
@@ -7737,7 +7544,6 @@
     <w:lsdException w:name="HTML Sample" w:semiHidden="1" w:unhideWhenUsed="1"/>
     <w:lsdException w:name="HTML Typewriter" w:semiHidden="1" w:unhideWhenUsed="1"/>
     <w:lsdException w:name="HTML Variable" w:semiHidden="1" w:unhideWhenUsed="1"/>
-    <w:lsdException w:name="Normal Table" w:semiHidden="1" w:unhideWhenUsed="1"/>
     <w:lsdException w:name="annotation subject" w:semiHidden="1" w:unhideWhenUsed="1"/>
     <w:lsdException w:name="No List" w:semiHidden="1" w:unhideWhenUsed="1"/>
     <w:lsdException w:name="Outline List 1" w:semiHidden="1" w:unhideWhenUsed="1"/>
@@ -7780,11 +7586,8 @@
     <w:lsdException w:name="Table Contemporary" w:semiHidden="1" w:unhideWhenUsed="1"/>
     <w:lsdException w:name="Table Elegant" w:semiHidden="1" w:unhideWhenUsed="1"/>
     <w:lsdException w:name="Table Professional" w:semiHidden="1" w:unhideWhenUsed="1"/>
-    <w:lsdException w:name="Table Subtle 1" w:semiHidden="1" w:unhideWhenUsed="1"/>
     <w:lsdException w:name="Table Subtle 2" w:semiHidden="1" w:unhideWhenUsed="1"/>
     <w:lsdException w:name="Table Web 1" w:semiHidden="1" w:unhideWhenUsed="1"/>
-    <w:lsdException w:name="Table Web 2" w:semiHidden="1" w:unhideWhenUsed="1"/>
-    <w:lsdException w:name="Table Web 3" w:semiHidden="1" w:unhideWhenUsed="1"/>
     <w:lsdException w:name="Balloon Text" w:semiHidden="1" w:unhideWhenUsed="1"/>
     <w:lsdException w:name="Table Grid" w:uiPriority="39"/>
     <w:lsdException w:name="Table Theme" w:semiHidden="1" w:unhideWhenUsed="1"/>
@@ -8003,6 +7806,11 @@
     <w:lsdException w:name="List Table 5 Dark Accent 6" w:uiPriority="50"/>
     <w:lsdException w:name="List Table 6 Colorful Accent 6" w:uiPriority="51"/>
     <w:lsdException w:name="List Table 7 Colorful Accent 6" w:uiPriority="52"/>
+    <w:lsdException w:name="Mention" w:semiHidden="1" w:unhideWhenUsed="1"/>
+    <w:lsdException w:name="Smart Hyperlink" w:semiHidden="1" w:unhideWhenUsed="1"/>
+    <w:lsdException w:name="Hashtag" w:semiHidden="1" w:unhideWhenUsed="1"/>
+    <w:lsdException w:name="Unresolved Mention" w:semiHidden="1" w:unhideWhenUsed="1"/>
+    <w:lsdException w:name="Smart Link" w:semiHidden="1" w:unhideWhenUsed="1"/>
   </w:latentStyles>
   <w:style w:type="paragraph" w:default="1" w:styleId="Normal">
     <w:name w:val="Normal"/>

</xml_diff>